<commit_message>
added Lab_8 and other tasks
</commit_message>
<xml_diff>
--- a/Lab_6/ЛР №6 Борисов ДС 6310.docx
+++ b/Lab_6/ЛР №6 Борисов ДС 6310.docx
@@ -1402,10 +1402,10 @@
           <w:lang w:eastAsia="ru-RU"/>
         </w:rPr>
         <w:drawing>
-          <wp:inline distT="0" distB="0" distL="0" distR="0" wp14:anchorId="366746A3" wp14:editId="7D234D2A">
-            <wp:extent cx="5153025" cy="933450"/>
-            <wp:effectExtent l="0" t="0" r="9525" b="0"/>
-            <wp:docPr id="11" name="Рисунок 11"/>
+          <wp:inline distT="0" distB="0" distL="0" distR="0" wp14:anchorId="3EF0B17E" wp14:editId="4C7E3EFF">
+            <wp:extent cx="4619625" cy="1193744"/>
+            <wp:effectExtent l="0" t="0" r="0" b="6985"/>
+            <wp:docPr id="12" name="Рисунок 12"/>
             <wp:cNvGraphicFramePr>
               <a:graphicFrameLocks xmlns:a="http://schemas.openxmlformats.org/drawingml/2006/main" noChangeAspect="1"/>
             </wp:cNvGraphicFramePr>
@@ -1425,7 +1425,7 @@
                   <pic:spPr>
                     <a:xfrm>
                       <a:off x="0" y="0"/>
-                      <a:ext cx="5153025" cy="933450"/>
+                      <a:ext cx="4656871" cy="1203369"/>
                     </a:xfrm>
                     <a:prstGeom prst="rect">
                       <a:avLst/>
@@ -1448,14 +1448,32 @@
       </w:pPr>
       <w:r>
         <w:rPr>
+          <w:sz w:val="24"/>
+          <w:szCs w:val="24"/>
+        </w:rPr>
+        <w:t>До увеличения</w:t>
+      </w:r>
+    </w:p>
+    <w:p>
+      <w:pPr>
+        <w:jc w:val="center"/>
+        <w:rPr>
+          <w:sz w:val="24"/>
+          <w:szCs w:val="24"/>
+        </w:rPr>
+      </w:pPr>
+      <w:bookmarkStart w:id="0" w:name="_GoBack"/>
+      <w:bookmarkEnd w:id="0"/>
+      <w:r>
+        <w:rPr>
           <w:noProof/>
           <w:lang w:eastAsia="ru-RU"/>
         </w:rPr>
         <w:drawing>
-          <wp:inline distT="0" distB="0" distL="0" distR="0" wp14:anchorId="27CAA783" wp14:editId="72306F52">
-            <wp:extent cx="1609725" cy="400050"/>
-            <wp:effectExtent l="0" t="0" r="9525" b="0"/>
-            <wp:docPr id="9" name="Рисунок 9"/>
+          <wp:inline distT="0" distB="0" distL="0" distR="0" wp14:anchorId="47D0D052" wp14:editId="221B8694">
+            <wp:extent cx="5924550" cy="388620"/>
+            <wp:effectExtent l="0" t="0" r="0" b="0"/>
+            <wp:docPr id="8" name="Рисунок 8"/>
             <wp:cNvGraphicFramePr>
               <a:graphicFrameLocks xmlns:a="http://schemas.openxmlformats.org/drawingml/2006/main" noChangeAspect="1"/>
             </wp:cNvGraphicFramePr>
@@ -1475,7 +1493,7 @@
                   <pic:spPr>
                     <a:xfrm>
                       <a:off x="0" y="0"/>
-                      <a:ext cx="1609725" cy="400050"/>
+                      <a:ext cx="5924550" cy="388620"/>
                     </a:xfrm>
                     <a:prstGeom prst="rect">
                       <a:avLst/>
@@ -1494,11 +1512,75 @@
         <w:rPr>
           <w:sz w:val="24"/>
           <w:szCs w:val="24"/>
+        </w:rPr>
+      </w:pPr>
+      <w:r>
+        <w:rPr>
+          <w:sz w:val="24"/>
+          <w:szCs w:val="24"/>
+        </w:rPr>
+        <w:t>После увеличения</w:t>
+      </w:r>
+    </w:p>
+    <w:p>
+      <w:pPr>
+        <w:jc w:val="center"/>
+        <w:rPr>
+          <w:sz w:val="24"/>
+          <w:szCs w:val="24"/>
+        </w:rPr>
+      </w:pPr>
+      <w:r>
+        <w:rPr>
+          <w:noProof/>
+          <w:lang w:eastAsia="ru-RU"/>
+        </w:rPr>
+        <w:drawing>
+          <wp:inline distT="0" distB="0" distL="0" distR="0" wp14:anchorId="4FA11256" wp14:editId="00D9D185">
+            <wp:extent cx="5940425" cy="370840"/>
+            <wp:effectExtent l="0" t="0" r="3175" b="0"/>
+            <wp:docPr id="14" name="Рисунок 14"/>
+            <wp:cNvGraphicFramePr>
+              <a:graphicFrameLocks xmlns:a="http://schemas.openxmlformats.org/drawingml/2006/main" noChangeAspect="1"/>
+            </wp:cNvGraphicFramePr>
+            <a:graphic xmlns:a="http://schemas.openxmlformats.org/drawingml/2006/main">
+              <a:graphicData uri="http://schemas.openxmlformats.org/drawingml/2006/picture">
+                <pic:pic xmlns:pic="http://schemas.openxmlformats.org/drawingml/2006/picture">
+                  <pic:nvPicPr>
+                    <pic:cNvPr id="1" name=""/>
+                    <pic:cNvPicPr/>
+                  </pic:nvPicPr>
+                  <pic:blipFill>
+                    <a:blip r:embed="rId18"/>
+                    <a:stretch>
+                      <a:fillRect/>
+                    </a:stretch>
+                  </pic:blipFill>
+                  <pic:spPr>
+                    <a:xfrm>
+                      <a:off x="0" y="0"/>
+                      <a:ext cx="5940425" cy="370840"/>
+                    </a:xfrm>
+                    <a:prstGeom prst="rect">
+                      <a:avLst/>
+                    </a:prstGeom>
+                  </pic:spPr>
+                </pic:pic>
+              </a:graphicData>
+            </a:graphic>
+          </wp:inline>
+        </w:drawing>
+      </w:r>
+    </w:p>
+    <w:p>
+      <w:pPr>
+        <w:jc w:val="center"/>
+        <w:rPr>
+          <w:sz w:val="24"/>
+          <w:szCs w:val="24"/>
           <w:lang w:val="en-US"/>
         </w:rPr>
       </w:pPr>
-      <w:bookmarkStart w:id="0" w:name="_GoBack"/>
-      <w:bookmarkEnd w:id="0"/>
     </w:p>
     <w:sectPr>
       <w:pgSz w:w="11906" w:h="16838"/>

</xml_diff>